<commit_message>
Updated roles and responsibilities for System Engineering
Removed Bill Reed, as he is working on GOLF.
</commit_message>
<xml_diff>
--- a/Management/Organizational_Roles_Responsibilities.docx
+++ b/Management/Organizational_Roles_Responsibilities.docx
@@ -214,6 +214,8 @@
           <w:rFonts w:ascii="Cambria" w:hAnsi="Cambria" w:cs="Cambria"/>
         </w:rPr>
       </w:pPr>
+      <w:bookmarkStart w:id="0" w:name="_GoBack"/>
+      <w:bookmarkEnd w:id="0"/>
     </w:p>
     <w:p>
       <w:r>
@@ -330,13 +332,11 @@
         <w:t xml:space="preserve"> engineering (currently Phase 4 Ground + VT</w:t>
       </w:r>
       <w:r>
-        <w:t xml:space="preserve"> (Jonathan Black and Bill Reed for Spacecraft TBD for antennas)</w:t>
+        <w:t xml:space="preserve"> (Jonathan Black for Spacecraft TBD for antennas)</w:t>
       </w:r>
       <w:r>
         <w:t>)</w:t>
       </w:r>
-      <w:bookmarkStart w:id="0" w:name="_GoBack"/>
-      <w:bookmarkEnd w:id="0"/>
     </w:p>
     <w:sectPr>
       <w:pgSz w:w="12240" w:h="15840"/>
@@ -1907,10 +1907,24 @@
     <dgm:pt modelId="{F30A41A7-58DE-1F48-8A08-77A17166C05E}" type="parTrans" cxnId="{08C1EF7F-DF7F-3C4E-8E52-FEE802350168}">
       <dgm:prSet/>
       <dgm:spPr/>
+      <dgm:t>
+        <a:bodyPr/>
+        <a:lstStyle/>
+        <a:p>
+          <a:endParaRPr lang="en-US"/>
+        </a:p>
+      </dgm:t>
     </dgm:pt>
     <dgm:pt modelId="{688050D9-FC0B-E74C-BD9F-1A64750DCD9E}" type="sibTrans" cxnId="{08C1EF7F-DF7F-3C4E-8E52-FEE802350168}">
       <dgm:prSet/>
       <dgm:spPr/>
+      <dgm:t>
+        <a:bodyPr/>
+        <a:lstStyle/>
+        <a:p>
+          <a:endParaRPr lang="en-US"/>
+        </a:p>
+      </dgm:t>
     </dgm:pt>
     <dgm:pt modelId="{418E6604-14AA-904C-ACEB-71C4292B81DB}" type="pres">
       <dgm:prSet presAssocID="{2D5F9F94-2AD6-C24D-8E56-F2CB1CA9509A}" presName="compositeShape" presStyleCnt="0">
@@ -2008,43 +2022,43 @@
     </dgm:pt>
   </dgm:ptLst>
   <dgm:cxnLst>
-    <dgm:cxn modelId="{5986590A-07C4-0B49-8C91-C10007D8F1C2}" type="presOf" srcId="{41813293-D52E-D643-B794-FECC6D99A6ED}" destId="{86EB8AD4-478B-8448-95B0-E99B47DA088D}" srcOrd="0" destOrd="2" presId="urn:microsoft.com/office/officeart/2005/8/layout/venn1"/>
-    <dgm:cxn modelId="{76D8E294-4232-D045-B555-43AB00268E77}" type="presOf" srcId="{7472EFCB-C95A-DC4A-B1A0-32C29456043A}" destId="{1DE6D67B-A657-A044-BDDA-3B6EF4E8E62C}" srcOrd="1" destOrd="2" presId="urn:microsoft.com/office/officeart/2005/8/layout/venn1"/>
-    <dgm:cxn modelId="{B5412366-E5C8-7548-89E3-E91B79490628}" type="presOf" srcId="{767D1E0B-0845-3048-B417-A3678768B2E0}" destId="{BFDFD8D2-9617-0D4B-BEF9-A9279961CF4C}" srcOrd="1" destOrd="0" presId="urn:microsoft.com/office/officeart/2005/8/layout/venn1"/>
-    <dgm:cxn modelId="{19446ABE-28B8-0046-AEFB-9F416E54D5CB}" type="presOf" srcId="{767D1E0B-0845-3048-B417-A3678768B2E0}" destId="{F20D11D9-FF73-044A-948A-B5337E7C5B7B}" srcOrd="0" destOrd="0" presId="urn:microsoft.com/office/officeart/2005/8/layout/venn1"/>
-    <dgm:cxn modelId="{522B0CD7-A267-E046-B25C-39EE12C40938}" type="presOf" srcId="{6BD8F376-D710-DA42-9A2C-549A1EEDB0F8}" destId="{86EB8AD4-478B-8448-95B0-E99B47DA088D}" srcOrd="0" destOrd="1" presId="urn:microsoft.com/office/officeart/2005/8/layout/venn1"/>
+    <dgm:cxn modelId="{3436184C-1A2F-B241-8CD1-E55AF3E09668}" type="presOf" srcId="{6BD8F376-D710-DA42-9A2C-549A1EEDB0F8}" destId="{2C0C52C1-7ED9-DC42-A2D3-04D2BCD1BE6C}" srcOrd="1" destOrd="1" presId="urn:microsoft.com/office/officeart/2005/8/layout/venn1"/>
+    <dgm:cxn modelId="{7BB92C20-EDCB-004E-BD25-E5C95E46E317}" type="presOf" srcId="{EB180B84-385A-2A47-A966-C8E1ED30707D}" destId="{F97FC427-1064-B64C-95B7-80A376912671}" srcOrd="0" destOrd="1" presId="urn:microsoft.com/office/officeart/2005/8/layout/venn1"/>
+    <dgm:cxn modelId="{0516BDF7-D52D-3E4B-BE63-1B17BAEBA399}" type="presOf" srcId="{51C428A8-05BB-3E46-AF06-2606F9615F76}" destId="{1DE6D67B-A657-A044-BDDA-3B6EF4E8E62C}" srcOrd="1" destOrd="0" presId="urn:microsoft.com/office/officeart/2005/8/layout/venn1"/>
     <dgm:cxn modelId="{67D9980B-9AAF-074B-B604-67B2F0A40EAA}" srcId="{2D5F9F94-2AD6-C24D-8E56-F2CB1CA9509A}" destId="{51C428A8-05BB-3E46-AF06-2606F9615F76}" srcOrd="2" destOrd="0" parTransId="{C1591BCF-6ABF-2E4A-A4B9-2CFBBB04EF9F}" sibTransId="{4C1BC5D8-E2AF-8844-9325-7D14BA2CFDF2}"/>
-    <dgm:cxn modelId="{2F453732-096D-B54D-A560-6DDAC9E097D2}" type="presOf" srcId="{02F7B38D-450C-E947-A7DC-F542203DED6C}" destId="{86EB8AD4-478B-8448-95B0-E99B47DA088D}" srcOrd="0" destOrd="0" presId="urn:microsoft.com/office/officeart/2005/8/layout/venn1"/>
-    <dgm:cxn modelId="{97499B22-0702-2A47-93C6-CDF4580944AF}" type="presOf" srcId="{51C428A8-05BB-3E46-AF06-2606F9615F76}" destId="{F97FC427-1064-B64C-95B7-80A376912671}" srcOrd="0" destOrd="0" presId="urn:microsoft.com/office/officeart/2005/8/layout/venn1"/>
+    <dgm:cxn modelId="{FE967C8E-0A1A-A243-B003-0E093DC5E8F8}" type="presOf" srcId="{32C8A403-0936-B64F-8112-14F0896F0FC5}" destId="{F20D11D9-FF73-044A-948A-B5337E7C5B7B}" srcOrd="0" destOrd="1" presId="urn:microsoft.com/office/officeart/2005/8/layout/venn1"/>
+    <dgm:cxn modelId="{3682E44D-011C-C242-B49C-07B94B026D57}" type="presOf" srcId="{767D1E0B-0845-3048-B417-A3678768B2E0}" destId="{F20D11D9-FF73-044A-948A-B5337E7C5B7B}" srcOrd="0" destOrd="0" presId="urn:microsoft.com/office/officeart/2005/8/layout/venn1"/>
+    <dgm:cxn modelId="{DA58044F-19DC-A741-B5E3-DF1DDD65DA40}" type="presOf" srcId="{433B238B-8990-5843-BCE3-36405C7C6C8D}" destId="{BFDFD8D2-9617-0D4B-BEF9-A9279961CF4C}" srcOrd="1" destOrd="2" presId="urn:microsoft.com/office/officeart/2005/8/layout/venn1"/>
     <dgm:cxn modelId="{08C1EF7F-DF7F-3C4E-8E52-FEE802350168}" srcId="{767D1E0B-0845-3048-B417-A3678768B2E0}" destId="{433B238B-8990-5843-BCE3-36405C7C6C8D}" srcOrd="1" destOrd="0" parTransId="{F30A41A7-58DE-1F48-8A08-77A17166C05E}" sibTransId="{688050D9-FC0B-E74C-BD9F-1A64750DCD9E}"/>
-    <dgm:cxn modelId="{102C3C2B-E573-7143-BF8E-1CC45C281564}" type="presOf" srcId="{7472EFCB-C95A-DC4A-B1A0-32C29456043A}" destId="{F97FC427-1064-B64C-95B7-80A376912671}" srcOrd="0" destOrd="2" presId="urn:microsoft.com/office/officeart/2005/8/layout/venn1"/>
-    <dgm:cxn modelId="{D1F6B7D0-371C-234E-9174-2A9A30E285C4}" type="presOf" srcId="{51C428A8-05BB-3E46-AF06-2606F9615F76}" destId="{1DE6D67B-A657-A044-BDDA-3B6EF4E8E62C}" srcOrd="1" destOrd="0" presId="urn:microsoft.com/office/officeart/2005/8/layout/venn1"/>
     <dgm:cxn modelId="{1A12943C-49E5-9F4E-B727-5BB9F4C5327A}" srcId="{2D5F9F94-2AD6-C24D-8E56-F2CB1CA9509A}" destId="{02F7B38D-450C-E947-A7DC-F542203DED6C}" srcOrd="1" destOrd="0" parTransId="{9DA34A5E-8D21-8F4C-8D16-292288936A01}" sibTransId="{B7465963-07FD-FF47-A1D2-A73A0CD0E6B5}"/>
-    <dgm:cxn modelId="{C437495B-CB27-AD4D-BE0C-F458A50E9E22}" type="presOf" srcId="{6BD8F376-D710-DA42-9A2C-549A1EEDB0F8}" destId="{2C0C52C1-7ED9-DC42-A2D3-04D2BCD1BE6C}" srcOrd="1" destOrd="1" presId="urn:microsoft.com/office/officeart/2005/8/layout/venn1"/>
+    <dgm:cxn modelId="{4FAD1222-9B39-5647-8CA5-622377F1D80E}" type="presOf" srcId="{F7DA36C0-2B6B-A841-82D7-490520DF9F2E}" destId="{2C0C52C1-7ED9-DC42-A2D3-04D2BCD1BE6C}" srcOrd="1" destOrd="3" presId="urn:microsoft.com/office/officeart/2005/8/layout/venn1"/>
+    <dgm:cxn modelId="{5638EC06-A81C-C94A-9699-A78E42BEBC00}" type="presOf" srcId="{02F7B38D-450C-E947-A7DC-F542203DED6C}" destId="{86EB8AD4-478B-8448-95B0-E99B47DA088D}" srcOrd="0" destOrd="0" presId="urn:microsoft.com/office/officeart/2005/8/layout/venn1"/>
     <dgm:cxn modelId="{166E2DE6-1C93-4945-B2A7-CD162FC76B9A}" srcId="{51C428A8-05BB-3E46-AF06-2606F9615F76}" destId="{EB180B84-385A-2A47-A966-C8E1ED30707D}" srcOrd="0" destOrd="0" parTransId="{5EA9DAE1-F86F-E448-A476-0EFA5AA6AB69}" sibTransId="{1257EF80-9727-9244-AA24-8DB7F2721EDF}"/>
-    <dgm:cxn modelId="{92E49CC7-2533-7149-80B6-D46F19453FD5}" type="presOf" srcId="{EB180B84-385A-2A47-A966-C8E1ED30707D}" destId="{1DE6D67B-A657-A044-BDDA-3B6EF4E8E62C}" srcOrd="1" destOrd="1" presId="urn:microsoft.com/office/officeart/2005/8/layout/venn1"/>
-    <dgm:cxn modelId="{77B1028A-77B1-EF48-BA22-FA3957BBD102}" type="presOf" srcId="{EB180B84-385A-2A47-A966-C8E1ED30707D}" destId="{F97FC427-1064-B64C-95B7-80A376912671}" srcOrd="0" destOrd="1" presId="urn:microsoft.com/office/officeart/2005/8/layout/venn1"/>
+    <dgm:cxn modelId="{6B004314-887F-394D-AEDD-D02749BD0DC4}" type="presOf" srcId="{02F7B38D-450C-E947-A7DC-F542203DED6C}" destId="{2C0C52C1-7ED9-DC42-A2D3-04D2BCD1BE6C}" srcOrd="1" destOrd="0" presId="urn:microsoft.com/office/officeart/2005/8/layout/venn1"/>
     <dgm:cxn modelId="{4773A0BE-E7BE-EA48-B2F7-0777875B03D7}" srcId="{2D5F9F94-2AD6-C24D-8E56-F2CB1CA9509A}" destId="{767D1E0B-0845-3048-B417-A3678768B2E0}" srcOrd="0" destOrd="0" parTransId="{38A2BA56-A672-CB49-9D6B-4FC2299F27FE}" sibTransId="{38A89A16-86B9-184D-ACE5-0D19AC95DD82}"/>
-    <dgm:cxn modelId="{D4931433-D6B9-494E-95F4-5B22A8427487}" type="presOf" srcId="{433B238B-8990-5843-BCE3-36405C7C6C8D}" destId="{BFDFD8D2-9617-0D4B-BEF9-A9279961CF4C}" srcOrd="1" destOrd="2" presId="urn:microsoft.com/office/officeart/2005/8/layout/venn1"/>
-    <dgm:cxn modelId="{0A04A16B-79CB-D74E-B1B0-1A866DA92DBA}" type="presOf" srcId="{433B238B-8990-5843-BCE3-36405C7C6C8D}" destId="{F20D11D9-FF73-044A-948A-B5337E7C5B7B}" srcOrd="0" destOrd="2" presId="urn:microsoft.com/office/officeart/2005/8/layout/venn1"/>
-    <dgm:cxn modelId="{3F369C95-3035-1844-957B-2EE307FDE0B8}" type="presOf" srcId="{2D5F9F94-2AD6-C24D-8E56-F2CB1CA9509A}" destId="{418E6604-14AA-904C-ACEB-71C4292B81DB}" srcOrd="0" destOrd="0" presId="urn:microsoft.com/office/officeart/2005/8/layout/venn1"/>
+    <dgm:cxn modelId="{EB9813D4-200B-7045-BF49-27B53239A6AE}" type="presOf" srcId="{41813293-D52E-D643-B794-FECC6D99A6ED}" destId="{2C0C52C1-7ED9-DC42-A2D3-04D2BCD1BE6C}" srcOrd="1" destOrd="2" presId="urn:microsoft.com/office/officeart/2005/8/layout/venn1"/>
+    <dgm:cxn modelId="{2664DF46-6570-A248-814D-46A56A889154}" type="presOf" srcId="{F7DA36C0-2B6B-A841-82D7-490520DF9F2E}" destId="{86EB8AD4-478B-8448-95B0-E99B47DA088D}" srcOrd="0" destOrd="3" presId="urn:microsoft.com/office/officeart/2005/8/layout/venn1"/>
+    <dgm:cxn modelId="{BEBB0CAE-A6A1-0347-BB48-9096AB34398E}" type="presOf" srcId="{767D1E0B-0845-3048-B417-A3678768B2E0}" destId="{BFDFD8D2-9617-0D4B-BEF9-A9279961CF4C}" srcOrd="1" destOrd="0" presId="urn:microsoft.com/office/officeart/2005/8/layout/venn1"/>
     <dgm:cxn modelId="{FD4C6F74-E1CD-8E42-859D-7C4140E4BCA2}" srcId="{767D1E0B-0845-3048-B417-A3678768B2E0}" destId="{32C8A403-0936-B64F-8112-14F0896F0FC5}" srcOrd="0" destOrd="0" parTransId="{B15CA4DE-E171-FC46-8FA3-D875C01370E9}" sibTransId="{959FEE94-F547-8442-B6D4-504CA3400AA3}"/>
-    <dgm:cxn modelId="{A054ED9C-434F-8D40-89A7-CEF9B99DE0A1}" type="presOf" srcId="{32C8A403-0936-B64F-8112-14F0896F0FC5}" destId="{BFDFD8D2-9617-0D4B-BEF9-A9279961CF4C}" srcOrd="1" destOrd="1" presId="urn:microsoft.com/office/officeart/2005/8/layout/venn1"/>
-    <dgm:cxn modelId="{795C59A2-EFD4-6344-86A7-F69AE9F0B47D}" type="presOf" srcId="{02F7B38D-450C-E947-A7DC-F542203DED6C}" destId="{2C0C52C1-7ED9-DC42-A2D3-04D2BCD1BE6C}" srcOrd="1" destOrd="0" presId="urn:microsoft.com/office/officeart/2005/8/layout/venn1"/>
+    <dgm:cxn modelId="{E2B9128B-280A-1845-BD31-F1DD31FBD76B}" type="presOf" srcId="{41813293-D52E-D643-B794-FECC6D99A6ED}" destId="{86EB8AD4-478B-8448-95B0-E99B47DA088D}" srcOrd="0" destOrd="2" presId="urn:microsoft.com/office/officeart/2005/8/layout/venn1"/>
+    <dgm:cxn modelId="{93F3ECB8-5BA8-544D-86DB-9EBBC50554FB}" type="presOf" srcId="{7472EFCB-C95A-DC4A-B1A0-32C29456043A}" destId="{1DE6D67B-A657-A044-BDDA-3B6EF4E8E62C}" srcOrd="1" destOrd="2" presId="urn:microsoft.com/office/officeart/2005/8/layout/venn1"/>
+    <dgm:cxn modelId="{F2319EE8-8934-6640-B2A8-1BBD63D3234D}" type="presOf" srcId="{6BD8F376-D710-DA42-9A2C-549A1EEDB0F8}" destId="{86EB8AD4-478B-8448-95B0-E99B47DA088D}" srcOrd="0" destOrd="1" presId="urn:microsoft.com/office/officeart/2005/8/layout/venn1"/>
+    <dgm:cxn modelId="{7912F21E-69E6-534B-8B9C-C993AABA8DB6}" type="presOf" srcId="{EB180B84-385A-2A47-A966-C8E1ED30707D}" destId="{1DE6D67B-A657-A044-BDDA-3B6EF4E8E62C}" srcOrd="1" destOrd="1" presId="urn:microsoft.com/office/officeart/2005/8/layout/venn1"/>
+    <dgm:cxn modelId="{9A0FB50C-E74E-2349-92E9-316EACD51560}" type="presOf" srcId="{2D5F9F94-2AD6-C24D-8E56-F2CB1CA9509A}" destId="{418E6604-14AA-904C-ACEB-71C4292B81DB}" srcOrd="0" destOrd="0" presId="urn:microsoft.com/office/officeart/2005/8/layout/venn1"/>
     <dgm:cxn modelId="{067D066A-5F40-0144-A720-E196D0538065}" srcId="{02F7B38D-450C-E947-A7DC-F542203DED6C}" destId="{41813293-D52E-D643-B794-FECC6D99A6ED}" srcOrd="1" destOrd="0" parTransId="{A1734FA9-CDC2-D043-A895-ABBCD11606A6}" sibTransId="{AD2F0C56-48AB-9049-92EC-8EA57AB1E8DE}"/>
-    <dgm:cxn modelId="{32BE5D49-31D2-2A47-A092-23406DF3ABA8}" type="presOf" srcId="{32C8A403-0936-B64F-8112-14F0896F0FC5}" destId="{F20D11D9-FF73-044A-948A-B5337E7C5B7B}" srcOrd="0" destOrd="1" presId="urn:microsoft.com/office/officeart/2005/8/layout/venn1"/>
-    <dgm:cxn modelId="{866893FD-39D8-094D-891C-9BB07F02EA0F}" type="presOf" srcId="{F7DA36C0-2B6B-A841-82D7-490520DF9F2E}" destId="{2C0C52C1-7ED9-DC42-A2D3-04D2BCD1BE6C}" srcOrd="1" destOrd="3" presId="urn:microsoft.com/office/officeart/2005/8/layout/venn1"/>
-    <dgm:cxn modelId="{2BD03D63-12CF-E549-B61C-FB33D3EC9019}" type="presOf" srcId="{F7DA36C0-2B6B-A841-82D7-490520DF9F2E}" destId="{86EB8AD4-478B-8448-95B0-E99B47DA088D}" srcOrd="0" destOrd="3" presId="urn:microsoft.com/office/officeart/2005/8/layout/venn1"/>
+    <dgm:cxn modelId="{BD99434B-6D0C-1442-90ED-C76A05B86CBE}" type="presOf" srcId="{32C8A403-0936-B64F-8112-14F0896F0FC5}" destId="{BFDFD8D2-9617-0D4B-BEF9-A9279961CF4C}" srcOrd="1" destOrd="1" presId="urn:microsoft.com/office/officeart/2005/8/layout/venn1"/>
+    <dgm:cxn modelId="{EC04D890-4396-4D44-8729-3BEE4875DFCC}" type="presOf" srcId="{7472EFCB-C95A-DC4A-B1A0-32C29456043A}" destId="{F97FC427-1064-B64C-95B7-80A376912671}" srcOrd="0" destOrd="2" presId="urn:microsoft.com/office/officeart/2005/8/layout/venn1"/>
     <dgm:cxn modelId="{ADEAA6DA-E895-524C-A335-FF8CAA8E4CD0}" srcId="{02F7B38D-450C-E947-A7DC-F542203DED6C}" destId="{6BD8F376-D710-DA42-9A2C-549A1EEDB0F8}" srcOrd="0" destOrd="0" parTransId="{ECD86015-95DC-C643-9EB9-43AA73C73612}" sibTransId="{26E28CAF-D46D-114B-9745-837E2677518F}"/>
-    <dgm:cxn modelId="{7A1DF3E1-F96A-104E-AAC4-D04492D6D664}" type="presOf" srcId="{41813293-D52E-D643-B794-FECC6D99A6ED}" destId="{2C0C52C1-7ED9-DC42-A2D3-04D2BCD1BE6C}" srcOrd="1" destOrd="2" presId="urn:microsoft.com/office/officeart/2005/8/layout/venn1"/>
+    <dgm:cxn modelId="{4A4D9F54-4447-DA43-9BDE-B57C73505790}" type="presOf" srcId="{51C428A8-05BB-3E46-AF06-2606F9615F76}" destId="{F97FC427-1064-B64C-95B7-80A376912671}" srcOrd="0" destOrd="0" presId="urn:microsoft.com/office/officeart/2005/8/layout/venn1"/>
     <dgm:cxn modelId="{550210BB-16C2-254D-9E5F-BBC4FFF71AFE}" srcId="{02F7B38D-450C-E947-A7DC-F542203DED6C}" destId="{F7DA36C0-2B6B-A841-82D7-490520DF9F2E}" srcOrd="2" destOrd="0" parTransId="{AB5B60F8-6BA7-5642-85E4-1EA7F34DD19D}" sibTransId="{E4BA7CBB-7E19-694A-B6DB-799AD4363957}"/>
+    <dgm:cxn modelId="{39A87B73-DAA2-C543-BBC1-0095139F84BF}" type="presOf" srcId="{433B238B-8990-5843-BCE3-36405C7C6C8D}" destId="{F20D11D9-FF73-044A-948A-B5337E7C5B7B}" srcOrd="0" destOrd="2" presId="urn:microsoft.com/office/officeart/2005/8/layout/venn1"/>
     <dgm:cxn modelId="{0A7EFACC-1489-334D-99FD-B42A617CB3A1}" srcId="{51C428A8-05BB-3E46-AF06-2606F9615F76}" destId="{7472EFCB-C95A-DC4A-B1A0-32C29456043A}" srcOrd="1" destOrd="0" parTransId="{B55F50AB-E725-A349-B134-0EAD149888B8}" sibTransId="{77D5D69C-9C07-1D4A-B46A-4ED11168ABC7}"/>
-    <dgm:cxn modelId="{8C2B366A-C51C-954B-8FC7-B1EE12A7C458}" type="presParOf" srcId="{418E6604-14AA-904C-ACEB-71C4292B81DB}" destId="{F20D11D9-FF73-044A-948A-B5337E7C5B7B}" srcOrd="0" destOrd="0" presId="urn:microsoft.com/office/officeart/2005/8/layout/venn1"/>
-    <dgm:cxn modelId="{C940D776-E34D-264C-86FD-BDC874E57232}" type="presParOf" srcId="{418E6604-14AA-904C-ACEB-71C4292B81DB}" destId="{BFDFD8D2-9617-0D4B-BEF9-A9279961CF4C}" srcOrd="1" destOrd="0" presId="urn:microsoft.com/office/officeart/2005/8/layout/venn1"/>
-    <dgm:cxn modelId="{A27613AF-BA65-4345-A60D-9042CACECB8B}" type="presParOf" srcId="{418E6604-14AA-904C-ACEB-71C4292B81DB}" destId="{86EB8AD4-478B-8448-95B0-E99B47DA088D}" srcOrd="2" destOrd="0" presId="urn:microsoft.com/office/officeart/2005/8/layout/venn1"/>
-    <dgm:cxn modelId="{1449D8EB-1A52-F44E-9FE1-1769CB8BE4A0}" type="presParOf" srcId="{418E6604-14AA-904C-ACEB-71C4292B81DB}" destId="{2C0C52C1-7ED9-DC42-A2D3-04D2BCD1BE6C}" srcOrd="3" destOrd="0" presId="urn:microsoft.com/office/officeart/2005/8/layout/venn1"/>
-    <dgm:cxn modelId="{69905648-CCAF-C746-80D1-C9FA094CCD6B}" type="presParOf" srcId="{418E6604-14AA-904C-ACEB-71C4292B81DB}" destId="{F97FC427-1064-B64C-95B7-80A376912671}" srcOrd="4" destOrd="0" presId="urn:microsoft.com/office/officeart/2005/8/layout/venn1"/>
-    <dgm:cxn modelId="{BBFD2C3F-EFAD-F344-BA46-24E861C672F1}" type="presParOf" srcId="{418E6604-14AA-904C-ACEB-71C4292B81DB}" destId="{1DE6D67B-A657-A044-BDDA-3B6EF4E8E62C}" srcOrd="5" destOrd="0" presId="urn:microsoft.com/office/officeart/2005/8/layout/venn1"/>
+    <dgm:cxn modelId="{D6781498-0E1A-C241-9E29-65E5A6618BE3}" type="presParOf" srcId="{418E6604-14AA-904C-ACEB-71C4292B81DB}" destId="{F20D11D9-FF73-044A-948A-B5337E7C5B7B}" srcOrd="0" destOrd="0" presId="urn:microsoft.com/office/officeart/2005/8/layout/venn1"/>
+    <dgm:cxn modelId="{E8920024-FDFC-0440-918F-4D68827141B9}" type="presParOf" srcId="{418E6604-14AA-904C-ACEB-71C4292B81DB}" destId="{BFDFD8D2-9617-0D4B-BEF9-A9279961CF4C}" srcOrd="1" destOrd="0" presId="urn:microsoft.com/office/officeart/2005/8/layout/venn1"/>
+    <dgm:cxn modelId="{6C592E12-8030-5C41-8FAF-0A39918746A1}" type="presParOf" srcId="{418E6604-14AA-904C-ACEB-71C4292B81DB}" destId="{86EB8AD4-478B-8448-95B0-E99B47DA088D}" srcOrd="2" destOrd="0" presId="urn:microsoft.com/office/officeart/2005/8/layout/venn1"/>
+    <dgm:cxn modelId="{44A6B4C7-BCC6-8243-9A40-13FFF2A0B045}" type="presParOf" srcId="{418E6604-14AA-904C-ACEB-71C4292B81DB}" destId="{2C0C52C1-7ED9-DC42-A2D3-04D2BCD1BE6C}" srcOrd="3" destOrd="0" presId="urn:microsoft.com/office/officeart/2005/8/layout/venn1"/>
+    <dgm:cxn modelId="{F927021D-881C-F240-A846-B3B1B5E00C69}" type="presParOf" srcId="{418E6604-14AA-904C-ACEB-71C4292B81DB}" destId="{F97FC427-1064-B64C-95B7-80A376912671}" srcOrd="4" destOrd="0" presId="urn:microsoft.com/office/officeart/2005/8/layout/venn1"/>
+    <dgm:cxn modelId="{DB755244-C24B-564B-A338-165B4E87736C}" type="presParOf" srcId="{418E6604-14AA-904C-ACEB-71C4292B81DB}" destId="{1DE6D67B-A657-A044-BDDA-3B6EF4E8E62C}" srcOrd="5" destOrd="0" presId="urn:microsoft.com/office/officeart/2005/8/layout/venn1"/>
   </dgm:cxnLst>
   <dgm:bg/>
   <dgm:whole/>
@@ -2146,7 +2160,7 @@
             <a:spcAft>
               <a:spcPct val="15000"/>
             </a:spcAft>
-            <a:buChar char="••"/>
+            <a:buChar char="•"/>
           </a:pPr>
           <a:r>
             <a:rPr lang="en-US" sz="800" kern="1200"/>
@@ -2164,7 +2178,7 @@
             <a:spcAft>
               <a:spcPct val="15000"/>
             </a:spcAft>
-            <a:buChar char="••"/>
+            <a:buChar char="•"/>
           </a:pPr>
           <a:r>
             <a:rPr lang="en-US" sz="800" kern="1200"/>
@@ -2259,7 +2273,7 @@
             <a:spcAft>
               <a:spcPct val="15000"/>
             </a:spcAft>
-            <a:buChar char="••"/>
+            <a:buChar char="•"/>
           </a:pPr>
           <a:r>
             <a:rPr lang="en-US" sz="800" kern="1200"/>
@@ -2277,7 +2291,7 @@
             <a:spcAft>
               <a:spcPct val="15000"/>
             </a:spcAft>
-            <a:buChar char="••"/>
+            <a:buChar char="•"/>
           </a:pPr>
           <a:r>
             <a:rPr lang="en-US" sz="800" kern="1200"/>
@@ -2295,7 +2309,7 @@
             <a:spcAft>
               <a:spcPct val="15000"/>
             </a:spcAft>
-            <a:buChar char="••"/>
+            <a:buChar char="•"/>
           </a:pPr>
           <a:r>
             <a:rPr lang="en-US" sz="800" kern="1200"/>
@@ -2390,7 +2404,7 @@
             <a:spcAft>
               <a:spcPct val="15000"/>
             </a:spcAft>
-            <a:buChar char="••"/>
+            <a:buChar char="•"/>
           </a:pPr>
           <a:r>
             <a:rPr lang="en-US" sz="800" kern="1200"/>
@@ -2408,7 +2422,7 @@
             <a:spcAft>
               <a:spcPct val="15000"/>
             </a:spcAft>
-            <a:buChar char="••"/>
+            <a:buChar char="•"/>
           </a:pPr>
           <a:r>
             <a:rPr lang="en-US" sz="800" kern="1200"/>

</xml_diff>